<commit_message>
Fixed issues so results now correct (was not merging correctly with assessment thresholds previously) at grid scale.
</commit_message>
<xml_diff>
--- a/COMPEAT_explanation.docx
+++ b/COMPEAT_explanation.docx
@@ -3878,6 +3878,7 @@
           <w:szCs w:val="24"/>
         </w:rPr>
       </w:pPr>
+      <w:commentRangeStart w:id="22"/>
       <w:r>
         <w:rPr>
           <w:b/>
@@ -3938,7 +3939,21 @@
           <w:sz w:val="24"/>
           <w:szCs w:val="24"/>
         </w:rPr>
+        <w:t>)</w:t>
+      </w:r>
+      <w:r>
+        <w:rPr>
+          <w:sz w:val="24"/>
+          <w:szCs w:val="24"/>
+        </w:rPr>
         <w:t>:</w:t>
+      </w:r>
+      <w:commentRangeEnd w:id="22"/>
+      <w:r>
+        <w:rPr>
+          <w:rStyle w:val="CommentReference"/>
+        </w:rPr>
+        <w:commentReference w:id="22"/>
       </w:r>
     </w:p>
     <w:p>
@@ -4042,7 +4057,7 @@
           <w:szCs w:val="24"/>
         </w:rPr>
       </w:pPr>
-      <w:commentRangeStart w:id="22"/>
+      <w:commentRangeStart w:id="24"/>
       <w:r>
         <w:rPr>
           <w:sz w:val="24"/>
@@ -4077,12 +4092,12 @@
         </w:rPr>
         <w:t>= total N in wk3</w:t>
       </w:r>
-      <w:commentRangeEnd w:id="22"/>
+      <w:commentRangeEnd w:id="24"/>
       <w:r>
         <w:rPr>
           <w:rStyle w:val="CommentReference"/>
         </w:rPr>
-        <w:commentReference w:id="22"/>
+        <w:commentReference w:id="24"/>
       </w:r>
     </w:p>
     <w:p>
@@ -5337,8 +5352,8 @@
         </w:rPr>
         <w:t xml:space="preserve"> </w:t>
       </w:r>
-      <w:commentRangeStart w:id="23"/>
-      <w:commentRangeStart w:id="24"/>
+      <w:commentRangeStart w:id="25"/>
+      <w:commentRangeStart w:id="26"/>
       <w:r>
         <w:rPr>
           <w:sz w:val="24"/>
@@ -5381,19 +5396,19 @@
         </w:rPr>
         <w:t xml:space="preserve"> in wk5. Exactly the same as in lines 330-348.</w:t>
       </w:r>
-      <w:commentRangeEnd w:id="23"/>
+      <w:commentRangeEnd w:id="25"/>
       <w:r>
         <w:rPr>
           <w:rStyle w:val="CommentReference"/>
         </w:rPr>
-        <w:commentReference w:id="23"/>
-      </w:r>
-      <w:commentRangeEnd w:id="24"/>
+        <w:commentReference w:id="25"/>
+      </w:r>
+      <w:commentRangeEnd w:id="26"/>
       <w:r>
         <w:rPr>
           <w:rStyle w:val="CommentReference"/>
         </w:rPr>
-        <w:commentReference w:id="24"/>
+        <w:commentReference w:id="26"/>
       </w:r>
     </w:p>
     <w:p>
@@ -5479,7 +5494,7 @@
         </w:rPr>
         <w:t>, EQRS, and C using weights “</w:t>
       </w:r>
-      <w:commentRangeStart w:id="26"/>
+      <w:commentRangeStart w:id="27"/>
       <w:r>
         <w:rPr>
           <w:sz w:val="24"/>
@@ -5487,12 +5502,12 @@
         </w:rPr>
         <w:t>IW</w:t>
       </w:r>
-      <w:commentRangeEnd w:id="26"/>
+      <w:commentRangeEnd w:id="27"/>
       <w:r>
         <w:rPr>
           <w:rStyle w:val="CommentReference"/>
         </w:rPr>
-        <w:commentReference w:id="26"/>
+        <w:commentReference w:id="27"/>
       </w:r>
       <w:r>
         <w:rPr>
@@ -5694,7 +5709,7 @@
         </w:rPr>
         <w:t>where “</w:t>
       </w:r>
-      <w:commentRangeStart w:id="27"/>
+      <w:commentRangeStart w:id="28"/>
       <w:r>
         <w:rPr>
           <w:sz w:val="24"/>
@@ -5702,12 +5717,12 @@
         </w:rPr>
         <w:t>CategoryID</w:t>
       </w:r>
-      <w:commentRangeEnd w:id="27"/>
+      <w:commentRangeEnd w:id="28"/>
       <w:r>
         <w:rPr>
           <w:rStyle w:val="CommentReference"/>
         </w:rPr>
-        <w:commentReference w:id="27"/>
+        <w:commentReference w:id="28"/>
       </w:r>
       <w:r>
         <w:rPr>
@@ -5964,7 +5979,7 @@
         </w:rPr>
         <w:t xml:space="preserve"> classes to </w:t>
       </w:r>
-      <w:commentRangeStart w:id="28"/>
+      <w:commentRangeStart w:id="29"/>
       <w:r>
         <w:rPr>
           <w:sz w:val="24"/>
@@ -5972,12 +5987,12 @@
         </w:rPr>
         <w:t>EQRS, EQRS_11, EQRS_12, EQRS_2, and EQRS_3</w:t>
       </w:r>
-      <w:commentRangeEnd w:id="28"/>
+      <w:commentRangeEnd w:id="29"/>
       <w:r>
         <w:rPr>
           <w:rStyle w:val="CommentReference"/>
         </w:rPr>
-        <w:commentReference w:id="28"/>
+        <w:commentReference w:id="29"/>
       </w:r>
       <w:r>
         <w:rPr>
@@ -6268,7 +6283,7 @@
         </w:rPr>
         <w:t xml:space="preserve"> </w:t>
       </w:r>
-      <w:commentRangeStart w:id="29"/>
+      <w:commentRangeStart w:id="30"/>
       <w:r>
         <w:rPr>
           <w:sz w:val="24"/>
@@ -6276,12 +6291,12 @@
         </w:rPr>
         <w:t>Creating figures (lots and lots of figures)</w:t>
       </w:r>
-      <w:commentRangeEnd w:id="29"/>
+      <w:commentRangeEnd w:id="30"/>
       <w:r>
         <w:rPr>
           <w:rStyle w:val="CommentReference"/>
         </w:rPr>
-        <w:commentReference w:id="29"/>
+        <w:commentReference w:id="30"/>
       </w:r>
     </w:p>
     <w:p>
@@ -9572,7 +9587,7 @@
       </w:r>
     </w:p>
   </w:comment>
-  <w:comment w:id="22" w:author="Kate Collingridge (Cefas)" w:date="2021-07-21T10:53:00Z" w:initials="KC(">
+  <w:comment w:id="22" w:author="Kate Collingridge (Cefas)" w:date="2021-08-10T10:03:00Z" w:initials="KC(">
     <w:p>
       <w:pPr>
         <w:pStyle w:val="CommentText"/>
@@ -9584,11 +9599,32 @@
         <w:annotationRef/>
       </w:r>
       <w:r>
+        <w:t>This is where annual results are averaged across the whole assessment area</w:t>
+      </w:r>
+      <w:r>
+        <w:t>.</w:t>
+      </w:r>
+      <w:bookmarkStart w:id="23" w:name="_GoBack"/>
+      <w:bookmarkEnd w:id="23"/>
+    </w:p>
+  </w:comment>
+  <w:comment w:id="24" w:author="Kate Collingridge (Cefas)" w:date="2021-07-21T10:53:00Z" w:initials="KC(">
+    <w:p>
+      <w:pPr>
+        <w:pStyle w:val="CommentText"/>
+      </w:pPr>
+      <w:r>
+        <w:rPr>
+          <w:rStyle w:val="CommentReference"/>
+        </w:rPr>
+        <w:annotationRef/>
+      </w:r>
+      <w:r>
         <w:t>Not sure I understand the difference between these?</w:t>
       </w:r>
     </w:p>
   </w:comment>
-  <w:comment w:id="23" w:author="Kate Collingridge (Cefas)" w:date="2021-07-21T10:57:00Z" w:initials="KC(">
+  <w:comment w:id="25" w:author="Kate Collingridge (Cefas)" w:date="2021-07-21T10:57:00Z" w:initials="KC(">
     <w:p>
       <w:pPr>
         <w:pStyle w:val="CommentText"/>
@@ -9604,7 +9640,7 @@
       </w:r>
     </w:p>
   </w:comment>
-  <w:comment w:id="24" w:author="Kate Collingridge (Cefas)" w:date="2021-08-09T17:00:00Z" w:initials="KC(">
+  <w:comment w:id="26" w:author="Kate Collingridge (Cefas)" w:date="2021-08-09T17:00:00Z" w:initials="KC(">
     <w:p>
       <w:pPr>
         <w:pStyle w:val="CommentText"/>
@@ -9624,11 +9660,9 @@
       <w:r>
         <w:t>.</w:t>
       </w:r>
-      <w:bookmarkStart w:id="25" w:name="_GoBack"/>
-      <w:bookmarkEnd w:id="25"/>
     </w:p>
   </w:comment>
-  <w:comment w:id="26" w:author="Kate Collingridge (Cefas)" w:date="2021-07-21T11:01:00Z" w:initials="KC(">
+  <w:comment w:id="27" w:author="Kate Collingridge (Cefas)" w:date="2021-07-21T11:01:00Z" w:initials="KC(">
     <w:p>
       <w:pPr>
         <w:pStyle w:val="CommentText"/>
@@ -9647,7 +9681,7 @@
       </w:r>
     </w:p>
   </w:comment>
-  <w:comment w:id="27" w:author="Kate Collingridge (Cefas)" w:date="2021-07-21T11:11:00Z" w:initials="KC(">
+  <w:comment w:id="28" w:author="Kate Collingridge (Cefas)" w:date="2021-07-21T11:11:00Z" w:initials="KC(">
     <w:p>
       <w:pPr>
         <w:pStyle w:val="CommentText"/>
@@ -9663,7 +9697,7 @@
       </w:r>
     </w:p>
   </w:comment>
-  <w:comment w:id="28" w:author="Kate Collingridge (Cefas)" w:date="2021-07-21T11:14:00Z" w:initials="KC(">
+  <w:comment w:id="29" w:author="Kate Collingridge (Cefas)" w:date="2021-07-21T11:14:00Z" w:initials="KC(">
     <w:p>
       <w:pPr>
         <w:pStyle w:val="CommentText"/>
@@ -9679,7 +9713,7 @@
       </w:r>
     </w:p>
   </w:comment>
-  <w:comment w:id="29" w:author="Kate Collingridge (Cefas)" w:date="2021-07-21T14:28:00Z" w:initials="KC(">
+  <w:comment w:id="30" w:author="Kate Collingridge (Cefas)" w:date="2021-07-21T14:28:00Z" w:initials="KC(">
     <w:p>
       <w:pPr>
         <w:pStyle w:val="CommentText"/>
@@ -9724,6 +9758,7 @@
   <w15:commentEx w15:paraId="5E0CDC52" w15:done="0"/>
   <w15:commentEx w15:paraId="2BDDBFEB" w15:done="0"/>
   <w15:commentEx w15:paraId="02B17C6B" w15:done="0"/>
+  <w15:commentEx w15:paraId="586FD8DD" w15:done="0"/>
   <w15:commentEx w15:paraId="26C9DE14" w15:done="0"/>
   <w15:commentEx w15:paraId="1C37927B" w15:done="0"/>
   <w15:commentEx w15:paraId="12EA5069" w15:paraIdParent="1C37927B" w15:done="0"/>
@@ -9783,6 +9818,7 @@
   <w16cid:commentId w16cid:paraId="5E0CDC52" w16cid:durableId="24A17695"/>
   <w16cid:commentId w16cid:paraId="2BDDBFEB" w16cid:durableId="24A176A2"/>
   <w16cid:commentId w16cid:paraId="02B17C6B" w16cid:durableId="24A1788C"/>
+  <w16cid:commentId w16cid:paraId="586FD8DD" w16cid:durableId="24BCCD8B"/>
   <w16cid:commentId w16cid:paraId="26C9DE14" w16cid:durableId="24A27B30"/>
   <w16cid:commentId w16cid:paraId="1C37927B" w16cid:durableId="24A27C2A"/>
   <w16cid:commentId w16cid:paraId="12EA5069" w16cid:durableId="24BBDD9E"/>

</xml_diff>